<commit_message>
Strategic patterns address variability challenges in energy management of commercial complexes
</commit_message>
<xml_diff>
--- a/CPT304-cw1.docx
+++ b/CPT304-cw1.docx
@@ -5144,16 +5144,71 @@
         <w:widowControl w:val="0"/>
         <w:numPr>
           <w:ilvl w:val="0"/>
-          <w:numId w:val="0"/>
+          <w:numId w:val="1"/>
         </w:numPr>
+        <w:ind w:left="440" w:leftChars="0" w:hanging="440" w:firstLineChars="0"/>
         <w:contextualSpacing/>
         <w:jc w:val="both"/>
         <w:rPr>
-          <w:rFonts w:ascii="Arial" w:hAnsi="Arial" w:cs="Arial"/>
+          <w:rFonts w:hint="default" w:ascii="Arial" w:hAnsi="Arial" w:eastAsia="宋体" w:cs="Arial"/>
           <w:b/>
           <w:bCs/>
           <w:sz w:val="32"/>
           <w:szCs w:val="32"/>
+          <w:lang w:val="en-US" w:eastAsia="zh-CN"/>
+        </w:rPr>
+      </w:pPr>
+      <w:r>
+        <w:rPr>
+          <w:rFonts w:hint="default" w:ascii="Arial" w:hAnsi="Arial" w:eastAsia="宋体" w:cs="Arial"/>
+          <w:b/>
+          <w:bCs/>
+          <w:sz w:val="32"/>
+          <w:szCs w:val="32"/>
+          <w:lang w:val="en-US" w:eastAsia="zh-CN"/>
+        </w:rPr>
+        <w:t>Case Study Analysis</w:t>
+      </w:r>
+    </w:p>
+    <w:p>
+      <w:pPr>
+        <w:pStyle w:val="11"/>
+        <w:widowControl w:val="0"/>
+        <w:numPr>
+          <w:ilvl w:val="0"/>
+          <w:numId w:val="0"/>
+        </w:numPr>
+        <w:ind w:leftChars="0"/>
+        <w:contextualSpacing/>
+        <w:jc w:val="both"/>
+        <w:rPr>
+          <w:rFonts w:hint="default" w:ascii="Arial" w:hAnsi="Arial" w:eastAsia="宋体" w:cs="Arial"/>
+          <w:b/>
+          <w:bCs/>
+          <w:sz w:val="32"/>
+          <w:szCs w:val="32"/>
+          <w:lang w:val="en-US" w:eastAsia="zh-CN"/>
+        </w:rPr>
+      </w:pPr>
+    </w:p>
+    <w:p>
+      <w:pPr>
+        <w:pStyle w:val="11"/>
+        <w:widowControl w:val="0"/>
+        <w:numPr>
+          <w:ilvl w:val="0"/>
+          <w:numId w:val="0"/>
+        </w:numPr>
+        <w:ind w:leftChars="0"/>
+        <w:contextualSpacing/>
+        <w:jc w:val="both"/>
+        <w:rPr>
+          <w:rFonts w:hint="default" w:ascii="Arial" w:hAnsi="Arial" w:eastAsia="宋体" w:cs="Arial"/>
+          <w:b/>
+          <w:bCs/>
+          <w:sz w:val="32"/>
+          <w:szCs w:val="32"/>
+          <w:lang w:val="en-US" w:eastAsia="zh-CN"/>
         </w:rPr>
       </w:pPr>
     </w:p>
@@ -5168,13 +5223,25 @@
         <w:contextualSpacing/>
         <w:jc w:val="both"/>
         <w:rPr>
-          <w:rFonts w:ascii="Arial" w:hAnsi="Arial" w:cs="Arial"/>
+          <w:rFonts w:hint="eastAsia" w:eastAsia="宋体" w:cs="Arial"/>
           <w:b/>
           <w:bCs/>
-          <w:sz w:val="32"/>
-          <w:szCs w:val="32"/>
-        </w:rPr>
-      </w:pPr>
+          <w:sz w:val="24"/>
+          <w:szCs w:val="24"/>
+          <w:lang w:val="en-US" w:eastAsia="zh-CN"/>
+        </w:rPr>
+      </w:pPr>
+      <w:r>
+        <w:rPr>
+          <w:rFonts w:hint="eastAsia" w:eastAsia="宋体" w:cs="Arial"/>
+          <w:b/>
+          <w:bCs/>
+          <w:sz w:val="24"/>
+          <w:szCs w:val="24"/>
+          <w:lang w:val="en-US" w:eastAsia="zh-CN"/>
+        </w:rPr>
+        <w:t>4.2 Strategic patterns address variability challenges in energy management of commercial complexes</w:t>
+      </w:r>
     </w:p>
     <w:p>
       <w:pPr>
@@ -5187,15 +5254,25 @@
         <w:contextualSpacing/>
         <w:jc w:val="both"/>
         <w:rPr>
-          <w:rFonts w:ascii="Arial" w:hAnsi="Arial" w:cs="Arial"/>
+          <w:rFonts w:hint="default" w:eastAsia="宋体" w:cs="Arial"/>
           <w:b/>
           <w:bCs/>
-          <w:sz w:val="32"/>
-          <w:szCs w:val="32"/>
-        </w:rPr>
-      </w:pPr>
-      <w:bookmarkStart w:id="1" w:name="_GoBack"/>
-      <w:bookmarkEnd w:id="1"/>
+          <w:sz w:val="24"/>
+          <w:szCs w:val="24"/>
+          <w:lang w:val="en-US" w:eastAsia="zh-CN"/>
+        </w:rPr>
+      </w:pPr>
+      <w:r>
+        <w:rPr>
+          <w:rFonts w:hint="eastAsia" w:eastAsia="宋体" w:cs="Arial"/>
+          <w:b/>
+          <w:bCs/>
+          <w:sz w:val="24"/>
+          <w:szCs w:val="24"/>
+          <w:lang w:val="en-US" w:eastAsia="zh-CN"/>
+        </w:rPr>
+        <w:t>4.2.1 Case Background</w:t>
+      </w:r>
     </w:p>
     <w:p>
       <w:pPr>
@@ -5208,13 +5285,23 @@
         <w:contextualSpacing/>
         <w:jc w:val="both"/>
         <w:rPr>
-          <w:rFonts w:ascii="Arial" w:hAnsi="Arial" w:cs="Arial"/>
-          <w:b/>
-          <w:bCs/>
-          <w:sz w:val="32"/>
-          <w:szCs w:val="32"/>
-        </w:rPr>
-      </w:pPr>
+          <w:rFonts w:hint="eastAsia" w:ascii="Arial" w:hAnsi="Arial" w:cs="Arial"/>
+          <w:b w:val="0"/>
+          <w:bCs w:val="0"/>
+          <w:sz w:val="24"/>
+          <w:szCs w:val="24"/>
+        </w:rPr>
+      </w:pPr>
+      <w:r>
+        <w:rPr>
+          <w:rFonts w:hint="eastAsia" w:ascii="Arial" w:hAnsi="Arial" w:cs="Arial"/>
+          <w:b w:val="0"/>
+          <w:bCs w:val="0"/>
+          <w:sz w:val="24"/>
+          <w:szCs w:val="24"/>
+        </w:rPr>
+        <w:t>The large-scale commercial complex integrates office, entertainment, shopping and other functions, and the electricity consumption time of each region varies greatly, and is affected by the peak and valley electricity pricing policy. At the same time, electricity prices, business activities, equipment situation is constantly changing. In order to reduce costs and improve efficiency, the complex is equipped with energy storage equipment and adopts strategic mode to construct energy management system.</w:t>
+      </w:r>
     </w:p>
     <w:p>
       <w:pPr>
@@ -5227,13 +5314,431 @@
         <w:contextualSpacing/>
         <w:jc w:val="both"/>
         <w:rPr>
-          <w:rFonts w:ascii="Arial" w:hAnsi="Arial" w:cs="Arial"/>
+          <w:rFonts w:hint="eastAsia" w:eastAsia="宋体" w:cs="Arial"/>
           <w:b/>
           <w:bCs/>
-          <w:sz w:val="32"/>
-          <w:szCs w:val="32"/>
-        </w:rPr>
-      </w:pPr>
+          <w:sz w:val="24"/>
+          <w:szCs w:val="24"/>
+          <w:lang w:val="en-US" w:eastAsia="zh-CN"/>
+        </w:rPr>
+      </w:pPr>
+      <w:r>
+        <w:rPr>
+          <w:rFonts w:hint="eastAsia" w:eastAsia="宋体" w:cs="Arial"/>
+          <w:b/>
+          <w:bCs/>
+          <w:sz w:val="24"/>
+          <w:szCs w:val="24"/>
+          <w:lang w:val="en-US" w:eastAsia="zh-CN"/>
+        </w:rPr>
+        <w:t>4.2.2 Implementation of Strategy Pattern</w:t>
+      </w:r>
+    </w:p>
+    <w:p>
+      <w:pPr>
+        <w:pStyle w:val="11"/>
+        <w:widowControl w:val="0"/>
+        <w:numPr>
+          <w:ilvl w:val="0"/>
+          <w:numId w:val="3"/>
+        </w:numPr>
+        <w:ind w:left="425" w:leftChars="0" w:hanging="425" w:firstLineChars="0"/>
+        <w:contextualSpacing/>
+        <w:jc w:val="both"/>
+        <w:rPr>
+          <w:rFonts w:hint="default" w:eastAsia="宋体" w:cs="Arial"/>
+          <w:b w:val="0"/>
+          <w:bCs w:val="0"/>
+          <w:sz w:val="24"/>
+          <w:szCs w:val="24"/>
+          <w:lang w:val="en-US" w:eastAsia="zh-CN"/>
+        </w:rPr>
+      </w:pPr>
+      <w:r>
+        <w:rPr>
+          <w:rFonts w:hint="default" w:eastAsia="宋体" w:cs="Arial"/>
+          <w:b w:val="0"/>
+          <w:bCs w:val="0"/>
+          <w:sz w:val="24"/>
+          <w:szCs w:val="24"/>
+          <w:lang w:val="en-US" w:eastAsia="zh-CN"/>
+        </w:rPr>
+        <w:t>Defining the Policy interface</w:t>
+      </w:r>
+    </w:p>
+    <w:p>
+      <w:pPr>
+        <w:pStyle w:val="11"/>
+        <w:widowControl w:val="0"/>
+        <w:numPr>
+          <w:ilvl w:val="0"/>
+          <w:numId w:val="4"/>
+        </w:numPr>
+        <w:ind w:left="630" w:leftChars="0" w:hanging="420" w:firstLineChars="0"/>
+        <w:contextualSpacing/>
+        <w:jc w:val="both"/>
+        <w:rPr>
+          <w:rFonts w:hint="eastAsia" w:eastAsia="宋体" w:cs="Arial"/>
+          <w:b w:val="0"/>
+          <w:bCs w:val="0"/>
+          <w:sz w:val="24"/>
+          <w:szCs w:val="24"/>
+          <w:lang w:val="en-US" w:eastAsia="zh-CN"/>
+        </w:rPr>
+      </w:pPr>
+      <w:r>
+        <w:rPr>
+          <w:rFonts w:hint="eastAsia" w:eastAsia="宋体" w:cs="Arial"/>
+          <w:b w:val="0"/>
+          <w:bCs w:val="0"/>
+          <w:sz w:val="24"/>
+          <w:szCs w:val="24"/>
+          <w:lang w:val="en-US" w:eastAsia="zh-CN"/>
+        </w:rPr>
+        <w:t>The core method integrates energy usage, electricity price, energy storage equipment status and other related information (such as holidays, weather), and outputs the charging and discharging plan of energy storage equipment and the regulation scheme of electric equipment in each region, which provides a unified framework for the implementation of the strategy.</w:t>
+      </w:r>
+    </w:p>
+    <w:p>
+      <w:pPr>
+        <w:pStyle w:val="11"/>
+        <w:widowControl w:val="0"/>
+        <w:numPr>
+          <w:ilvl w:val="0"/>
+          <w:numId w:val="3"/>
+        </w:numPr>
+        <w:ind w:left="425" w:leftChars="0" w:hanging="425" w:firstLineChars="0"/>
+        <w:contextualSpacing/>
+        <w:jc w:val="both"/>
+        <w:rPr>
+          <w:rFonts w:hint="default" w:eastAsia="宋体" w:cs="Arial"/>
+          <w:b w:val="0"/>
+          <w:bCs w:val="0"/>
+          <w:sz w:val="24"/>
+          <w:szCs w:val="24"/>
+          <w:lang w:val="en-US" w:eastAsia="zh-CN"/>
+        </w:rPr>
+      </w:pPr>
+      <w:r>
+        <w:rPr>
+          <w:rFonts w:hint="default" w:eastAsia="宋体" w:cs="Arial"/>
+          <w:b w:val="0"/>
+          <w:bCs w:val="0"/>
+          <w:sz w:val="24"/>
+          <w:szCs w:val="24"/>
+          <w:lang w:val="en-US" w:eastAsia="zh-CN"/>
+        </w:rPr>
+        <w:t>Implement concrete policy classes</w:t>
+      </w:r>
+    </w:p>
+    <w:p>
+      <w:pPr>
+        <w:pStyle w:val="11"/>
+        <w:widowControl w:val="0"/>
+        <w:numPr>
+          <w:ilvl w:val="0"/>
+          <w:numId w:val="5"/>
+        </w:numPr>
+        <w:ind w:left="630" w:leftChars="0" w:hanging="420" w:firstLineChars="0"/>
+        <w:contextualSpacing/>
+        <w:jc w:val="both"/>
+        <w:rPr>
+          <w:rFonts w:hint="eastAsia" w:eastAsia="宋体" w:cs="Arial"/>
+          <w:b w:val="0"/>
+          <w:bCs w:val="0"/>
+          <w:sz w:val="24"/>
+          <w:szCs w:val="24"/>
+          <w:lang w:val="en-US" w:eastAsia="zh-CN"/>
+        </w:rPr>
+      </w:pPr>
+      <w:r>
+        <w:rPr>
+          <w:rFonts w:hint="eastAsia" w:eastAsia="宋体" w:cs="Arial"/>
+          <w:b w:val="0"/>
+          <w:bCs w:val="0"/>
+          <w:sz w:val="24"/>
+          <w:szCs w:val="24"/>
+          <w:lang w:val="en-US" w:eastAsia="zh-CN"/>
+        </w:rPr>
+        <w:t>Arbitrage strategy of peak and valley electricity price: According to the change of peak and valley electricity price, charge and discharge in the valley and plan charging and discharging in combination with real-time demand and energy storage equipment status to reduce electricity cost.</w:t>
+      </w:r>
+    </w:p>
+    <w:p>
+      <w:pPr>
+        <w:pStyle w:val="11"/>
+        <w:widowControl w:val="0"/>
+        <w:numPr>
+          <w:ilvl w:val="0"/>
+          <w:numId w:val="6"/>
+        </w:numPr>
+        <w:ind w:left="630" w:leftChars="0" w:hanging="420" w:firstLineChars="0"/>
+        <w:contextualSpacing/>
+        <w:jc w:val="both"/>
+        <w:rPr>
+          <w:rFonts w:hint="eastAsia" w:eastAsia="宋体" w:cs="Arial"/>
+          <w:b w:val="0"/>
+          <w:bCs w:val="0"/>
+          <w:sz w:val="24"/>
+          <w:szCs w:val="24"/>
+          <w:lang w:val="en-US" w:eastAsia="zh-CN"/>
+        </w:rPr>
+      </w:pPr>
+      <w:r>
+        <w:rPr>
+          <w:rFonts w:hint="eastAsia" w:eastAsia="宋体" w:cs="Arial"/>
+          <w:b w:val="0"/>
+          <w:bCs w:val="0"/>
+          <w:sz w:val="24"/>
+          <w:szCs w:val="24"/>
+          <w:lang w:val="en-US" w:eastAsia="zh-CN"/>
+        </w:rPr>
+        <w:t>Time-sharing control strategy of electrical equipment in the office area: according to the working time and personnel activity law of the office area, the air conditioning and lights should be operated normally when working, and the unnecessary lights should be turned off when not working, so as to reduce the air conditioning power and save energy.</w:t>
+      </w:r>
+    </w:p>
+    <w:p>
+      <w:pPr>
+        <w:pStyle w:val="11"/>
+        <w:widowControl w:val="0"/>
+        <w:numPr>
+          <w:ilvl w:val="0"/>
+          <w:numId w:val="7"/>
+        </w:numPr>
+        <w:ind w:left="630" w:leftChars="0" w:hanging="420" w:firstLineChars="0"/>
+        <w:contextualSpacing/>
+        <w:jc w:val="both"/>
+        <w:rPr>
+          <w:rFonts w:hint="default" w:eastAsia="宋体" w:cs="Arial"/>
+          <w:b w:val="0"/>
+          <w:bCs w:val="0"/>
+          <w:sz w:val="24"/>
+          <w:szCs w:val="24"/>
+          <w:lang w:val="en-US" w:eastAsia="zh-CN"/>
+        </w:rPr>
+      </w:pPr>
+      <w:r>
+        <w:rPr>
+          <w:rFonts w:hint="eastAsia" w:eastAsia="宋体" w:cs="Arial"/>
+          <w:b w:val="0"/>
+          <w:bCs w:val="0"/>
+          <w:sz w:val="24"/>
+          <w:szCs w:val="24"/>
+          <w:lang w:val="en-US" w:eastAsia="zh-CN"/>
+        </w:rPr>
+        <w:t>Dynamic control strategy of electrical equipment in entertainment area: According to the business hours, passenger flow and electricity cost of entertainment area, the equipment is operated at full power during peak hours, and the power is reduced when passenger flow is low, balancing customer experience and energy utilization.</w:t>
+      </w:r>
+    </w:p>
+    <w:p>
+      <w:pPr>
+        <w:pStyle w:val="11"/>
+        <w:widowControl w:val="0"/>
+        <w:numPr>
+          <w:ilvl w:val="0"/>
+          <w:numId w:val="8"/>
+        </w:numPr>
+        <w:ind w:left="425" w:leftChars="0" w:hanging="425" w:firstLineChars="0"/>
+        <w:contextualSpacing/>
+        <w:jc w:val="both"/>
+        <w:rPr>
+          <w:rFonts w:ascii="Arial" w:hAnsi="Arial" w:cs="Arial"/>
+          <w:b w:val="0"/>
+          <w:bCs w:val="0"/>
+          <w:sz w:val="24"/>
+          <w:szCs w:val="24"/>
+        </w:rPr>
+      </w:pPr>
+      <w:r>
+        <w:rPr>
+          <w:rFonts w:hint="eastAsia" w:ascii="Arial" w:hAnsi="Arial" w:cs="Arial"/>
+          <w:b w:val="0"/>
+          <w:bCs w:val="0"/>
+          <w:sz w:val="24"/>
+          <w:szCs w:val="24"/>
+        </w:rPr>
+        <w:t>Creating a context class</w:t>
+      </w:r>
+    </w:p>
+    <w:p>
+      <w:pPr>
+        <w:pStyle w:val="11"/>
+        <w:widowControl w:val="0"/>
+        <w:numPr>
+          <w:ilvl w:val="0"/>
+          <w:numId w:val="9"/>
+        </w:numPr>
+        <w:ind w:left="630" w:leftChars="0" w:hanging="420" w:firstLineChars="0"/>
+        <w:contextualSpacing/>
+        <w:jc w:val="both"/>
+        <w:rPr>
+          <w:rFonts w:ascii="Arial" w:hAnsi="Arial" w:cs="Arial"/>
+          <w:b w:val="0"/>
+          <w:bCs w:val="0"/>
+          <w:sz w:val="24"/>
+          <w:szCs w:val="24"/>
+        </w:rPr>
+      </w:pPr>
+      <w:r>
+        <w:rPr>
+          <w:rFonts w:hint="eastAsia" w:ascii="Arial" w:hAnsi="Arial" w:cs="Arial"/>
+          <w:b w:val="0"/>
+          <w:bCs w:val="0"/>
+          <w:sz w:val="24"/>
+          <w:szCs w:val="24"/>
+        </w:rPr>
+        <w:t>Set up an energy management context class that holds specific policy instances. By calling its execution method, the system can dynamically select and execute the corresponding policy according to the actual situation at runtime, and switch the energy management policy flexibly.</w:t>
+      </w:r>
+    </w:p>
+    <w:p>
+      <w:pPr>
+        <w:pStyle w:val="11"/>
+        <w:widowControl w:val="0"/>
+        <w:numPr>
+          <w:numId w:val="0"/>
+        </w:numPr>
+        <w:kinsoku w:val="0"/>
+        <w:autoSpaceDE w:val="0"/>
+        <w:autoSpaceDN w:val="0"/>
+        <w:adjustRightInd w:val="0"/>
+        <w:snapToGrid w:val="0"/>
+        <w:spacing w:line="240" w:lineRule="auto"/>
+        <w:contextualSpacing/>
+        <w:jc w:val="both"/>
+        <w:textAlignment w:val="baseline"/>
+        <w:rPr>
+          <w:rFonts w:hint="eastAsia" w:eastAsia="宋体" w:cs="Arial"/>
+          <w:b/>
+          <w:bCs/>
+          <w:sz w:val="24"/>
+          <w:szCs w:val="24"/>
+          <w:lang w:val="en-US" w:eastAsia="zh-CN"/>
+        </w:rPr>
+      </w:pPr>
+      <w:r>
+        <w:rPr>
+          <w:rFonts w:hint="eastAsia" w:eastAsia="宋体" w:cs="Arial"/>
+          <w:b/>
+          <w:bCs/>
+          <w:sz w:val="24"/>
+          <w:szCs w:val="24"/>
+          <w:lang w:val="en-US" w:eastAsia="zh-CN"/>
+        </w:rPr>
+        <w:t>4.2.3 Addressing the challenges of variability</w:t>
+      </w:r>
+    </w:p>
+    <w:p>
+      <w:pPr>
+        <w:pStyle w:val="11"/>
+        <w:widowControl w:val="0"/>
+        <w:numPr>
+          <w:ilvl w:val="0"/>
+          <w:numId w:val="10"/>
+        </w:numPr>
+        <w:kinsoku w:val="0"/>
+        <w:autoSpaceDE w:val="0"/>
+        <w:autoSpaceDN w:val="0"/>
+        <w:adjustRightInd w:val="0"/>
+        <w:snapToGrid w:val="0"/>
+        <w:spacing w:line="240" w:lineRule="auto"/>
+        <w:ind w:left="425" w:leftChars="0" w:hanging="425" w:firstLineChars="0"/>
+        <w:contextualSpacing/>
+        <w:jc w:val="both"/>
+        <w:textAlignment w:val="baseline"/>
+        <w:rPr>
+          <w:rFonts w:hint="default" w:eastAsia="宋体" w:cs="Arial"/>
+          <w:b w:val="0"/>
+          <w:bCs w:val="0"/>
+          <w:sz w:val="24"/>
+          <w:szCs w:val="24"/>
+          <w:lang w:val="en-US" w:eastAsia="zh-CN"/>
+        </w:rPr>
+      </w:pPr>
+      <w:r>
+        <w:rPr>
+          <w:rFonts w:hint="default" w:eastAsia="宋体" w:cs="Arial"/>
+          <w:b w:val="0"/>
+          <w:bCs w:val="0"/>
+          <w:sz w:val="24"/>
+          <w:szCs w:val="24"/>
+          <w:lang w:val="en-US" w:eastAsia="zh-CN"/>
+        </w:rPr>
+        <w:t>Electricity price policy adjustment: the peak and valley electricity price changes frequently, and the traditional way adjustment is complex. The strategy mode only needs to adjust the charging and discharging judgment conditions of the peak-valley electricity price arbitrage strategy, and the system can quickly adapt to the new electricity price policy.</w:t>
+      </w:r>
+    </w:p>
+    <w:p>
+      <w:pPr>
+        <w:pStyle w:val="11"/>
+        <w:widowControl w:val="0"/>
+        <w:numPr>
+          <w:ilvl w:val="0"/>
+          <w:numId w:val="10"/>
+        </w:numPr>
+        <w:kinsoku w:val="0"/>
+        <w:autoSpaceDE w:val="0"/>
+        <w:autoSpaceDN w:val="0"/>
+        <w:adjustRightInd w:val="0"/>
+        <w:snapToGrid w:val="0"/>
+        <w:spacing w:line="240" w:lineRule="auto"/>
+        <w:ind w:left="425" w:leftChars="0" w:hanging="425" w:firstLineChars="0"/>
+        <w:contextualSpacing/>
+        <w:jc w:val="both"/>
+        <w:textAlignment w:val="baseline"/>
+        <w:rPr>
+          <w:rFonts w:hint="default" w:eastAsia="宋体" w:cs="Arial"/>
+          <w:b w:val="0"/>
+          <w:bCs w:val="0"/>
+          <w:sz w:val="24"/>
+          <w:szCs w:val="24"/>
+          <w:lang w:val="en-US" w:eastAsia="zh-CN"/>
+        </w:rPr>
+      </w:pPr>
+      <w:r>
+        <w:rPr>
+          <w:rFonts w:hint="default" w:eastAsia="宋体" w:cs="Arial"/>
+          <w:b w:val="0"/>
+          <w:bCs w:val="0"/>
+          <w:sz w:val="24"/>
+          <w:szCs w:val="24"/>
+          <w:lang w:val="en-US" w:eastAsia="zh-CN"/>
+        </w:rPr>
+        <w:t>Changes in commercial activities: The activities of the commercial complex are diverse and the electricity demand varies greatly. For example, when shopping promotion, the dynamic control strategy of electrical equipment in entertainment areas can adjust the power consumption scheme of equipment in real time according to the passenger flow and operation time, and easily respond to changes in energy demand without major changes in the system.</w:t>
+      </w:r>
+    </w:p>
+    <w:p>
+      <w:pPr>
+        <w:pStyle w:val="11"/>
+        <w:widowControl w:val="0"/>
+        <w:numPr>
+          <w:ilvl w:val="0"/>
+          <w:numId w:val="10"/>
+        </w:numPr>
+        <w:kinsoku w:val="0"/>
+        <w:autoSpaceDE w:val="0"/>
+        <w:autoSpaceDN w:val="0"/>
+        <w:adjustRightInd w:val="0"/>
+        <w:snapToGrid w:val="0"/>
+        <w:spacing w:line="240" w:lineRule="auto"/>
+        <w:ind w:left="425" w:leftChars="0" w:hanging="425" w:firstLineChars="0"/>
+        <w:contextualSpacing/>
+        <w:jc w:val="both"/>
+        <w:textAlignment w:val="baseline"/>
+        <w:rPr>
+          <w:rFonts w:hint="default" w:eastAsia="宋体" w:cs="Arial"/>
+          <w:b w:val="0"/>
+          <w:bCs w:val="0"/>
+          <w:sz w:val="24"/>
+          <w:szCs w:val="24"/>
+          <w:lang w:val="en-US" w:eastAsia="zh-CN"/>
+        </w:rPr>
+      </w:pPr>
+      <w:r>
+        <w:rPr>
+          <w:rFonts w:hint="default" w:eastAsia="宋体" w:cs="Arial"/>
+          <w:b w:val="0"/>
+          <w:bCs w:val="0"/>
+          <w:sz w:val="24"/>
+          <w:szCs w:val="24"/>
+          <w:lang w:val="en-US" w:eastAsia="zh-CN"/>
+        </w:rPr>
+        <w:t>Equipment renewal: New equipment energy consumption and operating parameters are different. Taking the air conditioning update as an example, the control strategy of electric equipment in office and entertainment areas can adjust the operating power and control logic according to the characteristics of the new air conditioning, so that the system can adapt to the equipment update and ensure the energy management effect.</w:t>
+      </w:r>
     </w:p>
     <w:p>
       <w:pPr>
@@ -5275,6 +5780,27 @@
     </w:p>
     <w:p>
       <w:pPr>
+        <w:rPr>
+          <w:rFonts w:cs="Arial"/>
+          <w:b/>
+          <w:bCs/>
+          <w:sz w:val="32"/>
+          <w:szCs w:val="32"/>
+        </w:rPr>
+      </w:pPr>
+      <w:r>
+        <w:rPr>
+          <w:rFonts w:cs="Arial"/>
+          <w:b/>
+          <w:bCs/>
+          <w:sz w:val="32"/>
+          <w:szCs w:val="32"/>
+        </w:rPr>
+        <w:br w:type="page"/>
+      </w:r>
+    </w:p>
+    <w:p>
+      <w:pPr>
         <w:pStyle w:val="11"/>
         <w:widowControl w:val="0"/>
         <w:numPr>
@@ -5284,120 +5810,6 @@
         <w:contextualSpacing/>
         <w:jc w:val="both"/>
         <w:rPr>
-          <w:rFonts w:ascii="Arial" w:hAnsi="Arial" w:cs="Arial"/>
-          <w:b/>
-          <w:bCs/>
-          <w:sz w:val="32"/>
-          <w:szCs w:val="32"/>
-        </w:rPr>
-      </w:pPr>
-    </w:p>
-    <w:p>
-      <w:pPr>
-        <w:pStyle w:val="11"/>
-        <w:widowControl w:val="0"/>
-        <w:numPr>
-          <w:ilvl w:val="0"/>
-          <w:numId w:val="0"/>
-        </w:numPr>
-        <w:contextualSpacing/>
-        <w:jc w:val="both"/>
-        <w:rPr>
-          <w:rFonts w:ascii="Arial" w:hAnsi="Arial" w:cs="Arial"/>
-          <w:b/>
-          <w:bCs/>
-          <w:sz w:val="32"/>
-          <w:szCs w:val="32"/>
-        </w:rPr>
-      </w:pPr>
-    </w:p>
-    <w:p>
-      <w:pPr>
-        <w:pStyle w:val="11"/>
-        <w:widowControl w:val="0"/>
-        <w:numPr>
-          <w:ilvl w:val="0"/>
-          <w:numId w:val="0"/>
-        </w:numPr>
-        <w:contextualSpacing/>
-        <w:jc w:val="both"/>
-        <w:rPr>
-          <w:rFonts w:ascii="Arial" w:hAnsi="Arial" w:cs="Arial"/>
-          <w:b/>
-          <w:bCs/>
-          <w:sz w:val="32"/>
-          <w:szCs w:val="32"/>
-        </w:rPr>
-      </w:pPr>
-    </w:p>
-    <w:p>
-      <w:pPr>
-        <w:pStyle w:val="11"/>
-        <w:widowControl w:val="0"/>
-        <w:numPr>
-          <w:ilvl w:val="0"/>
-          <w:numId w:val="0"/>
-        </w:numPr>
-        <w:contextualSpacing/>
-        <w:jc w:val="both"/>
-        <w:rPr>
-          <w:rFonts w:ascii="Arial" w:hAnsi="Arial" w:cs="Arial"/>
-          <w:b/>
-          <w:bCs/>
-          <w:sz w:val="32"/>
-          <w:szCs w:val="32"/>
-        </w:rPr>
-      </w:pPr>
-    </w:p>
-    <w:p>
-      <w:pPr>
-        <w:pStyle w:val="11"/>
-        <w:widowControl w:val="0"/>
-        <w:numPr>
-          <w:ilvl w:val="0"/>
-          <w:numId w:val="0"/>
-        </w:numPr>
-        <w:contextualSpacing/>
-        <w:jc w:val="both"/>
-        <w:rPr>
-          <w:rFonts w:ascii="Arial" w:hAnsi="Arial" w:cs="Arial"/>
-          <w:b/>
-          <w:bCs/>
-          <w:sz w:val="32"/>
-          <w:szCs w:val="32"/>
-        </w:rPr>
-      </w:pPr>
-    </w:p>
-    <w:p>
-      <w:pPr>
-        <w:pStyle w:val="11"/>
-        <w:widowControl w:val="0"/>
-        <w:numPr>
-          <w:ilvl w:val="0"/>
-          <w:numId w:val="0"/>
-        </w:numPr>
-        <w:contextualSpacing/>
-        <w:jc w:val="both"/>
-        <w:rPr>
-          <w:rFonts w:ascii="Arial" w:hAnsi="Arial" w:cs="Arial"/>
-          <w:b/>
-          <w:bCs/>
-          <w:sz w:val="32"/>
-          <w:szCs w:val="32"/>
-        </w:rPr>
-      </w:pPr>
-    </w:p>
-    <w:p>
-      <w:pPr>
-        <w:pStyle w:val="11"/>
-        <w:widowControl w:val="0"/>
-        <w:numPr>
-          <w:ilvl w:val="0"/>
-          <w:numId w:val="0"/>
-        </w:numPr>
-        <w:contextualSpacing/>
-        <w:jc w:val="both"/>
-        <w:rPr>
           <w:rFonts w:cs="Arial"/>
           <w:b/>
           <w:bCs/>
@@ -5420,7 +5832,7 @@
       <w:pPr>
         <w:numPr>
           <w:ilvl w:val="0"/>
-          <w:numId w:val="3"/>
+          <w:numId w:val="11"/>
         </w:numPr>
         <w:jc w:val="both"/>
         <w:rPr>
@@ -5474,7 +5886,7 @@
       <w:pPr>
         <w:numPr>
           <w:ilvl w:val="0"/>
-          <w:numId w:val="3"/>
+          <w:numId w:val="11"/>
         </w:numPr>
         <w:ind w:left="0" w:leftChars="0" w:firstLine="0" w:firstLineChars="0"/>
         <w:jc w:val="both"/>
@@ -5567,7 +5979,17 @@
           <w:sz w:val="24"/>
           <w:szCs w:val="24"/>
         </w:rPr>
-        <w:t> Technology Strategy Patterns: Architecture as Strategy. Sebastopol, CA, USA: O'Reilly Media, Inc., 2018, 281 pp.</w:t>
+        <w:t> Technology Strategy Patterns: Architecture as Strategy. Sebastopol, CA, USA: O'Reilly Medi</w:t>
+      </w:r>
+      <w:bookmarkStart w:id="1" w:name="_GoBack"/>
+      <w:bookmarkEnd w:id="1"/>
+      <w:r>
+        <w:rPr>
+          <w:rFonts w:hint="default"/>
+          <w:sz w:val="24"/>
+          <w:szCs w:val="24"/>
+        </w:rPr>
+        <w:t>a, Inc., 2018, 281 pp.</w:t>
       </w:r>
     </w:p>
     <w:sectPr>
@@ -5632,6 +6054,184 @@
 <file path=word/numbering.xml><?xml version="1.0" encoding="utf-8"?>
 <w:numbering xmlns:wpc="http://schemas.microsoft.com/office/word/2010/wordprocessingCanvas" xmlns:mc="http://schemas.openxmlformats.org/markup-compatibility/2006" xmlns:o="urn:schemas-microsoft-com:office:office" xmlns:r="http://schemas.openxmlformats.org/officeDocument/2006/relationships" xmlns:m="http://schemas.openxmlformats.org/officeDocument/2006/math" xmlns:v="urn:schemas-microsoft-com:vml" xmlns:wp14="http://schemas.microsoft.com/office/word/2010/wordprocessingDrawing" xmlns:wp="http://schemas.openxmlformats.org/drawingml/2006/wordprocessingDrawing" xmlns:w10="urn:schemas-microsoft-com:office:word" xmlns:w="http://schemas.openxmlformats.org/wordprocessingml/2006/main" xmlns:w14="http://schemas.microsoft.com/office/word/2010/wordml" xmlns:wpg="http://schemas.microsoft.com/office/word/2010/wordprocessingGroup" xmlns:wpi="http://schemas.microsoft.com/office/word/2010/wordprocessingInk" xmlns:wne="http://schemas.microsoft.com/office/word/2006/wordml" xmlns:wps="http://schemas.microsoft.com/office/word/2010/wordprocessingShape" xmlns:wpsCustomData="http://www.wps.cn/officeDocument/2013/wpsCustomData" mc:Ignorable="w14 wp14">
   <w:abstractNum w:abstractNumId="0">
+    <w:nsid w:val="8696E6AD"/>
+    <w:multiLevelType w:val="multilevel"/>
+    <w:tmpl w:val="8696E6AD"/>
+    <w:lvl w:ilvl="0" w:tentative="0">
+      <w:start w:val="3"/>
+      <w:numFmt w:val="decimal"/>
+      <w:lvlText w:val="(%1)"/>
+      <w:lvlJc w:val="left"/>
+      <w:pPr>
+        <w:tabs>
+          <w:tab w:val="left" w:pos="420"/>
+        </w:tabs>
+        <w:ind w:left="425" w:leftChars="0" w:hanging="425" w:firstLineChars="0"/>
+      </w:pPr>
+      <w:rPr>
+        <w:rFonts w:hint="default"/>
+        <w:b w:val="0"/>
+        <w:bCs w:val="0"/>
+        <w:sz w:val="24"/>
+        <w:szCs w:val="24"/>
+      </w:rPr>
+    </w:lvl>
+    <w:lvl w:ilvl="1" w:tentative="0">
+      <w:start w:val="1"/>
+      <w:numFmt w:val="decimalEnclosedCircleChinese"/>
+      <w:lvlText w:val="%2"/>
+      <w:lvlJc w:val="left"/>
+      <w:pPr>
+        <w:tabs>
+          <w:tab w:val="left" w:pos="840"/>
+        </w:tabs>
+        <w:ind w:left="840" w:leftChars="0" w:hanging="420" w:firstLineChars="0"/>
+      </w:pPr>
+      <w:rPr>
+        <w:rFonts w:hint="default"/>
+      </w:rPr>
+    </w:lvl>
+    <w:lvl w:ilvl="2" w:tentative="0">
+      <w:start w:val="1"/>
+      <w:numFmt w:val="decimal"/>
+      <w:lvlText w:val="%3)"/>
+      <w:lvlJc w:val="left"/>
+      <w:pPr>
+        <w:tabs>
+          <w:tab w:val="left" w:pos="1260"/>
+        </w:tabs>
+        <w:ind w:left="1260" w:leftChars="0" w:hanging="420" w:firstLineChars="0"/>
+      </w:pPr>
+      <w:rPr>
+        <w:rFonts w:hint="default"/>
+      </w:rPr>
+    </w:lvl>
+    <w:lvl w:ilvl="3" w:tentative="0">
+      <w:start w:val="1"/>
+      <w:numFmt w:val="lowerLetter"/>
+      <w:lvlText w:val="%4."/>
+      <w:lvlJc w:val="left"/>
+      <w:pPr>
+        <w:tabs>
+          <w:tab w:val="left" w:pos="1680"/>
+        </w:tabs>
+        <w:ind w:left="1680" w:leftChars="0" w:hanging="420" w:firstLineChars="0"/>
+      </w:pPr>
+      <w:rPr>
+        <w:rFonts w:hint="default"/>
+      </w:rPr>
+    </w:lvl>
+    <w:lvl w:ilvl="4" w:tentative="0">
+      <w:start w:val="1"/>
+      <w:numFmt w:val="lowerLetter"/>
+      <w:lvlText w:val="%5)"/>
+      <w:lvlJc w:val="left"/>
+      <w:pPr>
+        <w:tabs>
+          <w:tab w:val="left" w:pos="2100"/>
+        </w:tabs>
+        <w:ind w:left="2100" w:leftChars="0" w:hanging="420" w:firstLineChars="0"/>
+      </w:pPr>
+      <w:rPr>
+        <w:rFonts w:hint="default"/>
+      </w:rPr>
+    </w:lvl>
+    <w:lvl w:ilvl="5" w:tentative="0">
+      <w:start w:val="1"/>
+      <w:numFmt w:val="lowerRoman"/>
+      <w:lvlText w:val="%6."/>
+      <w:lvlJc w:val="left"/>
+      <w:pPr>
+        <w:tabs>
+          <w:tab w:val="left" w:pos="2520"/>
+        </w:tabs>
+        <w:ind w:left="2520" w:leftChars="0" w:hanging="420" w:firstLineChars="0"/>
+      </w:pPr>
+      <w:rPr>
+        <w:rFonts w:hint="default"/>
+      </w:rPr>
+    </w:lvl>
+    <w:lvl w:ilvl="6" w:tentative="0">
+      <w:start w:val="1"/>
+      <w:numFmt w:val="lowerRoman"/>
+      <w:lvlText w:val="%7)"/>
+      <w:lvlJc w:val="left"/>
+      <w:pPr>
+        <w:tabs>
+          <w:tab w:val="left" w:pos="2940"/>
+        </w:tabs>
+        <w:ind w:left="2940" w:leftChars="0" w:hanging="420" w:firstLineChars="0"/>
+      </w:pPr>
+      <w:rPr>
+        <w:rFonts w:hint="default"/>
+      </w:rPr>
+    </w:lvl>
+    <w:lvl w:ilvl="7" w:tentative="0">
+      <w:start w:val="1"/>
+      <w:numFmt w:val="lowerLetter"/>
+      <w:lvlText w:val="%8."/>
+      <w:lvlJc w:val="left"/>
+      <w:pPr>
+        <w:tabs>
+          <w:tab w:val="left" w:pos="3360"/>
+        </w:tabs>
+        <w:ind w:left="3360" w:leftChars="0" w:hanging="420" w:firstLineChars="0"/>
+      </w:pPr>
+      <w:rPr>
+        <w:rFonts w:hint="default"/>
+      </w:rPr>
+    </w:lvl>
+    <w:lvl w:ilvl="8" w:tentative="0">
+      <w:start w:val="1"/>
+      <w:numFmt w:val="lowerLetter"/>
+      <w:lvlText w:val="%9)"/>
+      <w:lvlJc w:val="left"/>
+      <w:pPr>
+        <w:tabs>
+          <w:tab w:val="left" w:pos="3780"/>
+        </w:tabs>
+        <w:ind w:left="3780" w:leftChars="0" w:hanging="420" w:firstLineChars="0"/>
+      </w:pPr>
+      <w:rPr>
+        <w:rFonts w:hint="default"/>
+      </w:rPr>
+    </w:lvl>
+  </w:abstractNum>
+  <w:abstractNum w:abstractNumId="1">
+    <w:nsid w:val="A62C8A3C"/>
+    <w:multiLevelType w:val="singleLevel"/>
+    <w:tmpl w:val="A62C8A3C"/>
+    <w:lvl w:ilvl="0" w:tentative="0">
+      <w:start w:val="1"/>
+      <w:numFmt w:val="bullet"/>
+      <w:lvlText w:val=""/>
+      <w:lvlJc w:val="left"/>
+      <w:pPr>
+        <w:ind w:left="630" w:hanging="420"/>
+      </w:pPr>
+      <w:rPr>
+        <w:rFonts w:hint="default" w:ascii="Wingdings" w:hAnsi="Wingdings"/>
+      </w:rPr>
+    </w:lvl>
+  </w:abstractNum>
+  <w:abstractNum w:abstractNumId="2">
+    <w:nsid w:val="ABBA81E4"/>
+    <w:multiLevelType w:val="singleLevel"/>
+    <w:tmpl w:val="ABBA81E4"/>
+    <w:lvl w:ilvl="0" w:tentative="0">
+      <w:start w:val="1"/>
+      <w:numFmt w:val="bullet"/>
+      <w:lvlText w:val=""/>
+      <w:lvlJc w:val="left"/>
+      <w:pPr>
+        <w:ind w:left="630" w:hanging="420"/>
+      </w:pPr>
+      <w:rPr>
+        <w:rFonts w:hint="default" w:ascii="Wingdings" w:hAnsi="Wingdings"/>
+      </w:rPr>
+    </w:lvl>
+  </w:abstractNum>
+  <w:abstractNum w:abstractNumId="3">
     <w:nsid w:val="DBD0EBB6"/>
     <w:multiLevelType w:val="singleLevel"/>
     <w:tmpl w:val="DBD0EBB6"/>
@@ -5647,7 +6247,79 @@
       </w:pPr>
     </w:lvl>
   </w:abstractNum>
-  <w:abstractNum w:abstractNumId="1">
+  <w:abstractNum w:abstractNumId="4">
+    <w:nsid w:val="E4178F29"/>
+    <w:multiLevelType w:val="singleLevel"/>
+    <w:tmpl w:val="E4178F29"/>
+    <w:lvl w:ilvl="0" w:tentative="0">
+      <w:start w:val="1"/>
+      <w:numFmt w:val="decimal"/>
+      <w:lvlText w:val="(%1)"/>
+      <w:lvlJc w:val="left"/>
+      <w:pPr>
+        <w:ind w:left="425" w:hanging="425"/>
+      </w:pPr>
+      <w:rPr>
+        <w:rFonts w:hint="default"/>
+      </w:rPr>
+    </w:lvl>
+  </w:abstractNum>
+  <w:abstractNum w:abstractNumId="5">
+    <w:nsid w:val="F22C1C1B"/>
+    <w:multiLevelType w:val="singleLevel"/>
+    <w:tmpl w:val="F22C1C1B"/>
+    <w:lvl w:ilvl="0" w:tentative="0">
+      <w:start w:val="1"/>
+      <w:numFmt w:val="bullet"/>
+      <w:lvlText w:val=""/>
+      <w:lvlJc w:val="left"/>
+      <w:pPr>
+        <w:ind w:left="630" w:hanging="420"/>
+      </w:pPr>
+      <w:rPr>
+        <w:rFonts w:hint="default" w:ascii="Wingdings" w:hAnsi="Wingdings"/>
+      </w:rPr>
+    </w:lvl>
+  </w:abstractNum>
+  <w:abstractNum w:abstractNumId="6">
+    <w:nsid w:val="F8E55BDD"/>
+    <w:multiLevelType w:val="singleLevel"/>
+    <w:tmpl w:val="F8E55BDD"/>
+    <w:lvl w:ilvl="0" w:tentative="0">
+      <w:start w:val="1"/>
+      <w:numFmt w:val="bullet"/>
+      <w:lvlText w:val=""/>
+      <w:lvlJc w:val="left"/>
+      <w:pPr>
+        <w:ind w:left="630" w:hanging="420"/>
+      </w:pPr>
+      <w:rPr>
+        <w:rFonts w:hint="default" w:ascii="Wingdings" w:hAnsi="Wingdings"/>
+      </w:rPr>
+    </w:lvl>
+  </w:abstractNum>
+  <w:abstractNum w:abstractNumId="7">
+    <w:nsid w:val="10A0E05A"/>
+    <w:multiLevelType w:val="singleLevel"/>
+    <w:tmpl w:val="10A0E05A"/>
+    <w:lvl w:ilvl="0" w:tentative="0">
+      <w:start w:val="1"/>
+      <w:numFmt w:val="decimal"/>
+      <w:lvlText w:val="(%1)"/>
+      <w:lvlJc w:val="left"/>
+      <w:pPr>
+        <w:ind w:left="425" w:hanging="425"/>
+      </w:pPr>
+      <w:rPr>
+        <w:rFonts w:hint="default"/>
+        <w:b w:val="0"/>
+        <w:bCs w:val="0"/>
+        <w:sz w:val="24"/>
+        <w:szCs w:val="24"/>
+      </w:rPr>
+    </w:lvl>
+  </w:abstractNum>
+  <w:abstractNum w:abstractNumId="8">
     <w:nsid w:val="11C1424D"/>
     <w:multiLevelType w:val="multilevel"/>
     <w:tmpl w:val="11C1424D"/>
@@ -5736,7 +6408,24 @@
       </w:pPr>
     </w:lvl>
   </w:abstractNum>
-  <w:abstractNum w:abstractNumId="2">
+  <w:abstractNum w:abstractNumId="9">
+    <w:nsid w:val="4D82F175"/>
+    <w:multiLevelType w:val="singleLevel"/>
+    <w:tmpl w:val="4D82F175"/>
+    <w:lvl w:ilvl="0" w:tentative="0">
+      <w:start w:val="1"/>
+      <w:numFmt w:val="bullet"/>
+      <w:lvlText w:val=""/>
+      <w:lvlJc w:val="left"/>
+      <w:pPr>
+        <w:ind w:left="630" w:hanging="420"/>
+      </w:pPr>
+      <w:rPr>
+        <w:rFonts w:hint="default" w:ascii="Wingdings" w:hAnsi="Wingdings"/>
+      </w:rPr>
+    </w:lvl>
+  </w:abstractNum>
+  <w:abstractNum w:abstractNumId="10">
     <w:nsid w:val="69CB69BF"/>
     <w:multiLevelType w:val="multilevel"/>
     <w:tmpl w:val="69CB69BF"/>
@@ -5823,13 +6512,37 @@
     </w:lvl>
   </w:abstractNum>
   <w:num w:numId="1">
+    <w:abstractNumId w:val="10"/>
+  </w:num>
+  <w:num w:numId="2">
+    <w:abstractNumId w:val="8"/>
+  </w:num>
+  <w:num w:numId="3">
+    <w:abstractNumId w:val="4"/>
+  </w:num>
+  <w:num w:numId="4">
+    <w:abstractNumId w:val="6"/>
+  </w:num>
+  <w:num w:numId="5">
+    <w:abstractNumId w:val="5"/>
+  </w:num>
+  <w:num w:numId="6">
+    <w:abstractNumId w:val="1"/>
+  </w:num>
+  <w:num w:numId="7">
     <w:abstractNumId w:val="2"/>
   </w:num>
-  <w:num w:numId="2">
-    <w:abstractNumId w:val="1"/>
+  <w:num w:numId="8">
+    <w:abstractNumId w:val="0"/>
   </w:num>
-  <w:num w:numId="3">
-    <w:abstractNumId w:val="0"/>
+  <w:num w:numId="9">
+    <w:abstractNumId w:val="9"/>
+  </w:num>
+  <w:num w:numId="10">
+    <w:abstractNumId w:val="7"/>
+  </w:num>
+  <w:num w:numId="11">
+    <w:abstractNumId w:val="3"/>
   </w:num>
 </w:numbering>
 </file>
@@ -5910,7 +6623,7 @@
     <w:lsdException w:qFormat="1" w:unhideWhenUsed="0" w:uiPriority="0" w:semiHidden="0" w:name="Title"/>
     <w:lsdException w:unhideWhenUsed="0" w:uiPriority="0" w:semiHidden="0" w:name="Closing"/>
     <w:lsdException w:unhideWhenUsed="0" w:uiPriority="0" w:semiHidden="0" w:name="Signature"/>
-    <w:lsdException w:unhideWhenUsed="0" w:uiPriority="0" w:name="Default Paragraph Font"/>
+    <w:lsdException w:qFormat="1" w:unhideWhenUsed="0" w:uiPriority="0" w:name="Default Paragraph Font"/>
     <w:lsdException w:qFormat="1" w:unhideWhenUsed="0" w:uiPriority="0" w:name="Body Text"/>
     <w:lsdException w:unhideWhenUsed="0" w:uiPriority="0" w:semiHidden="0" w:name="Body Text Indent"/>
     <w:lsdException w:unhideWhenUsed="0" w:uiPriority="0" w:semiHidden="0" w:name="List Continue"/>
@@ -6165,6 +6878,7 @@
   <w:style w:type="character" w:default="1" w:styleId="7">
     <w:name w:val="Default Paragraph Font"/>
     <w:semiHidden/>
+    <w:qFormat/>
     <w:uiPriority w:val="0"/>
   </w:style>
   <w:style w:type="table" w:default="1" w:styleId="6">

</xml_diff>

<commit_message>
Add a reference to the case analysis, IEEE schema
</commit_message>
<xml_diff>
--- a/CPT304-cw1.docx
+++ b/CPT304-cw1.docx
@@ -5300,7 +5300,74 @@
           <w:sz w:val="24"/>
           <w:szCs w:val="24"/>
         </w:rPr>
-        <w:t>The large-scale commercial complex integrates office, entertainment, shopping and other functions, and the electricity consumption time of each region varies greatly, and is affected by the peak and valley electricity pricing policy. At the same time, electricity prices, business activities, equipment situation is constantly changing. In order to reduce costs and improve efficiency, the complex is equipped with energy storage equipment and adopts strategic mode to construct energy management system.</w:t>
+        <w:t>The large-scale commercial complex integrates office, entertainment, shopping and other functions, and the electricity consumption time of each region varies greatly, and is affected by the peak and valley electricity pricing policy. At the same time, electricity prices, business activities, equipment situation is constantly changing. In order to reduce costs and improve efficiency, the complex is equipped with energy storage equipment and adopts strategic mode to construct energy management system</w:t>
+      </w:r>
+      <w:r>
+        <w:rPr>
+          <w:rFonts w:hint="eastAsia" w:ascii="Arial" w:hAnsi="Arial" w:cs="Arial"/>
+          <w:b w:val="0"/>
+          <w:bCs w:val="0"/>
+          <w:sz w:val="24"/>
+          <w:szCs w:val="24"/>
+        </w:rPr>
+        <w:fldChar w:fldCharType="begin"/>
+      </w:r>
+      <w:r>
+        <w:rPr>
+          <w:rFonts w:hint="eastAsia" w:eastAsia="宋体" w:cs="Arial"/>
+          <w:b w:val="0"/>
+          <w:bCs w:val="0"/>
+          <w:sz w:val="24"/>
+          <w:szCs w:val="24"/>
+          <w:lang w:eastAsia="zh-CN"/>
+        </w:rPr>
+        <w:instrText xml:space="preserve"> ADDIN EN.CITE &lt;EndNote&gt;&lt;Cite&gt;&lt;Author&gt;Hossain&lt;/Author&gt;&lt;Year&gt;2023&lt;/Year&gt;&lt;RecNum&gt;3&lt;/RecNum&gt;&lt;DisplayText&gt;[1]&lt;/DisplayText&gt;&lt;record&gt;&lt;rec-number&gt;3&lt;/rec-number&gt;&lt;foreign-keys&gt;&lt;key app="EN" db-id="pd2aa5x5jss25fee5syvdda6x99fz2dtwaaw" timestamp="1744124797"&gt;3&lt;/key&gt;&lt;/foreign-keys&gt;&lt;ref-type name="Journal Article"&gt;17&lt;/ref-type&gt;&lt;contributors&gt;&lt;authors&gt;&lt;author&gt;Hossain, Jahangir&lt;/author&gt;&lt;author&gt;Kadir, Aida F. A.&lt;/author&gt;&lt;author&gt;Hanafi, Ainain N.&lt;/author&gt;&lt;author&gt;Shareef, Hussain&lt;/author&gt;&lt;author&gt;Khatib, Tamer&lt;/author&gt;&lt;author&gt;Baharin, Kyairul A.&lt;/author&gt;&lt;author&gt;Sulaima, Mohamad F.&lt;/author&gt;&lt;/authors&gt;&lt;/contributors&gt;&lt;titles&gt;&lt;title&gt;A Review on Optimal Energy Management in Commercial Buildings&lt;/title&gt;&lt;secondary-title&gt;Energies&lt;/secondary-title&gt;&lt;/titles&gt;&lt;periodical&gt;&lt;full-title&gt;Energies&lt;/full-title&gt;&lt;/periodical&gt;&lt;volume&gt;16&lt;/volume&gt;&lt;number&gt;4&lt;/number&gt;&lt;section&gt;1609&lt;/section&gt;&lt;dates&gt;&lt;year&gt;2023&lt;/year&gt;&lt;/dates&gt;&lt;isbn&gt;1996-1073&lt;/isbn&gt;&lt;urls&gt;&lt;/urls&gt;&lt;electronic-resource-num&gt;10.3390/en16041609&lt;/electronic-resource-num&gt;&lt;/record&gt;&lt;/Cite&gt;&lt;/EndNote&gt;</w:instrText>
+      </w:r>
+      <w:r>
+        <w:rPr>
+          <w:rFonts w:hint="eastAsia" w:ascii="Arial" w:hAnsi="Arial" w:cs="Arial"/>
+          <w:b w:val="0"/>
+          <w:bCs w:val="0"/>
+          <w:sz w:val="24"/>
+          <w:szCs w:val="24"/>
+        </w:rPr>
+        <w:fldChar w:fldCharType="separate"/>
+      </w:r>
+      <w:r>
+        <w:rPr>
+          <w:rFonts w:hint="eastAsia" w:ascii="Arial" w:hAnsi="Arial" w:eastAsia="Arial" w:cs="Arial"/>
+          <w:b w:val="0"/>
+          <w:bCs w:val="0"/>
+          <w:snapToGrid w:val="0"/>
+          <w:color w:val="000000"/>
+          <w:kern w:val="0"/>
+          <w:sz w:val="24"/>
+          <w:szCs w:val="24"/>
+          <w:lang w:val="en-US" w:eastAsia="zh-CN" w:bidi="ar-SA"/>
+        </w:rPr>
+        <w:t>[1]</w:t>
+      </w:r>
+      <w:r>
+        <w:rPr>
+          <w:rFonts w:hint="eastAsia" w:ascii="Arial" w:hAnsi="Arial" w:cs="Arial"/>
+          <w:b w:val="0"/>
+          <w:bCs w:val="0"/>
+          <w:sz w:val="24"/>
+          <w:szCs w:val="24"/>
+        </w:rPr>
+        <w:fldChar w:fldCharType="end"/>
+      </w:r>
+      <w:bookmarkStart w:id="1" w:name="_GoBack"/>
+      <w:bookmarkEnd w:id="1"/>
+      <w:r>
+        <w:rPr>
+          <w:rFonts w:hint="eastAsia" w:ascii="Arial" w:hAnsi="Arial" w:cs="Arial"/>
+          <w:b w:val="0"/>
+          <w:bCs w:val="0"/>
+          <w:sz w:val="24"/>
+          <w:szCs w:val="24"/>
+        </w:rPr>
+        <w:t>.</w:t>
       </w:r>
     </w:p>
     <w:p>
@@ -5591,6 +5658,7 @@
         <w:pStyle w:val="11"/>
         <w:widowControl w:val="0"/>
         <w:numPr>
+          <w:ilvl w:val="0"/>
           <w:numId w:val="0"/>
         </w:numPr>
         <w:kinsoku w:val="0"/>
@@ -5951,12 +6019,62 @@
       <w:pPr>
         <w:jc w:val="both"/>
         <w:rPr>
+          <w:rFonts w:hint="eastAsia" w:eastAsia="宋体"/>
+          <w:sz w:val="24"/>
+          <w:szCs w:val="24"/>
+          <w:lang w:eastAsia="zh-CN"/>
+        </w:rPr>
+      </w:pPr>
+      <w:r>
+        <w:rPr>
+          <w:rFonts w:hint="eastAsia" w:eastAsia="宋体"/>
+          <w:sz w:val="24"/>
+          <w:szCs w:val="24"/>
+          <w:lang w:val="en-US" w:eastAsia="zh-CN"/>
+        </w:rPr>
+        <w:t>(4)</w:t>
+      </w:r>
+      <w:r>
+        <w:rPr>
+          <w:sz w:val="24"/>
+          <w:szCs w:val="24"/>
+        </w:rPr>
+        <w:t>E. Hewitt,</w:t>
+      </w:r>
+      <w:r>
+        <w:rPr>
           <w:rFonts w:hint="default"/>
           <w:sz w:val="24"/>
           <w:szCs w:val="24"/>
+        </w:rPr>
+        <w:t> Technology Strategy Patterns: Architecture as Strategy. Sebastopol, CA, USA: O'Reilly Media, Inc., 2018, 281 pp.</w:t>
+      </w:r>
+    </w:p>
+    <w:p>
+      <w:pPr>
+        <w:jc w:val="both"/>
+        <w:rPr>
+          <w:rFonts w:hint="eastAsia" w:eastAsia="宋体"/>
+          <w:sz w:val="24"/>
+          <w:szCs w:val="24"/>
           <w:lang w:val="en-US" w:eastAsia="zh-CN"/>
         </w:rPr>
       </w:pPr>
+    </w:p>
+    <w:p>
+      <w:pPr>
+        <w:pStyle w:val="13"/>
+        <w:bidi w:val="0"/>
+        <w:ind w:left="720" w:hanging="720"/>
+        <w:rPr>
+          <w:rFonts w:ascii="Arial" w:hAnsi="Arial" w:eastAsia="Arial" w:cs="Arial"/>
+          <w:snapToGrid w:val="0"/>
+          <w:color w:val="000000"/>
+          <w:sz w:val="20"/>
+          <w:szCs w:val="21"/>
+          <w:lang w:val="en-US" w:eastAsia="en-US" w:bidi="ar-SA"/>
+        </w:rPr>
+      </w:pPr>
       <w:r>
         <w:rPr>
           <w:rFonts w:hint="eastAsia" w:eastAsia="宋体"/>
@@ -5964,32 +6082,114 @@
           <w:szCs w:val="24"/>
           <w:lang w:val="en-US" w:eastAsia="zh-CN"/>
         </w:rPr>
-        <w:t>(4)</w:t>
-      </w:r>
-      <w:r>
-        <w:rPr>
-          <w:sz w:val="24"/>
-          <w:szCs w:val="24"/>
-        </w:rPr>
-        <w:t>E. Hewitt,</w:t>
-      </w:r>
-      <w:r>
-        <w:rPr>
-          <w:rFonts w:hint="default"/>
-          <w:sz w:val="24"/>
-          <w:szCs w:val="24"/>
-        </w:rPr>
-        <w:t> Technology Strategy Patterns: Architecture as Strategy. Sebastopol, CA, USA: O'Reilly Medi</w:t>
-      </w:r>
-      <w:bookmarkStart w:id="1" w:name="_GoBack"/>
-      <w:bookmarkEnd w:id="1"/>
-      <w:r>
-        <w:rPr>
-          <w:rFonts w:hint="default"/>
-          <w:sz w:val="24"/>
-          <w:szCs w:val="24"/>
-        </w:rPr>
-        <w:t>a, Inc., 2018, 281 pp.</w:t>
+        <w:fldChar w:fldCharType="begin"/>
+      </w:r>
+      <w:r>
+        <w:rPr>
+          <w:rFonts w:hint="eastAsia" w:eastAsia="宋体"/>
+          <w:sz w:val="24"/>
+          <w:szCs w:val="24"/>
+          <w:lang w:val="en-US" w:eastAsia="zh-CN"/>
+        </w:rPr>
+        <w:instrText xml:space="preserve"> ADDIN EN.REFLIST </w:instrText>
+      </w:r>
+      <w:r>
+        <w:rPr>
+          <w:rFonts w:hint="eastAsia" w:eastAsia="宋体"/>
+          <w:sz w:val="24"/>
+          <w:szCs w:val="24"/>
+          <w:lang w:val="en-US" w:eastAsia="zh-CN"/>
+        </w:rPr>
+        <w:fldChar w:fldCharType="separate"/>
+      </w:r>
+      <w:r>
+        <w:rPr>
+          <w:rFonts w:ascii="Arial" w:hAnsi="Arial" w:eastAsia="Arial" w:cs="Arial"/>
+          <w:snapToGrid w:val="0"/>
+          <w:color w:val="000000"/>
+          <w:sz w:val="20"/>
+          <w:szCs w:val="21"/>
+          <w:lang w:val="en-US" w:eastAsia="en-US" w:bidi="ar-SA"/>
+        </w:rPr>
+        <w:t>[1]</w:t>
+      </w:r>
+      <w:r>
+        <w:rPr>
+          <w:rFonts w:ascii="Arial" w:hAnsi="Arial" w:eastAsia="Arial" w:cs="Arial"/>
+          <w:snapToGrid w:val="0"/>
+          <w:color w:val="000000"/>
+          <w:sz w:val="20"/>
+          <w:szCs w:val="21"/>
+          <w:lang w:val="en-US" w:eastAsia="en-US" w:bidi="ar-SA"/>
+        </w:rPr>
+        <w:tab/>
+        <w:t>J. Hossain</w:t>
+      </w:r>
+      <w:r>
+        <w:rPr>
+          <w:rFonts w:ascii="Arial" w:hAnsi="Arial" w:eastAsia="Arial" w:cs="Arial"/>
+          <w:i/>
+          <w:snapToGrid w:val="0"/>
+          <w:color w:val="000000"/>
+          <w:sz w:val="20"/>
+          <w:szCs w:val="21"/>
+          <w:lang w:val="en-US" w:eastAsia="en-US" w:bidi="ar-SA"/>
+        </w:rPr>
+        <w:t xml:space="preserve"> et al.</w:t>
+      </w:r>
+      <w:r>
+        <w:rPr>
+          <w:rFonts w:ascii="Arial" w:hAnsi="Arial" w:eastAsia="Arial" w:cs="Arial"/>
+          <w:snapToGrid w:val="0"/>
+          <w:color w:val="000000"/>
+          <w:sz w:val="20"/>
+          <w:szCs w:val="21"/>
+          <w:lang w:val="en-US" w:eastAsia="en-US" w:bidi="ar-SA"/>
+        </w:rPr>
+        <w:t xml:space="preserve">, "A Review on Optimal Energy Management in Commercial Buildings," </w:t>
+      </w:r>
+      <w:r>
+        <w:rPr>
+          <w:rFonts w:ascii="Arial" w:hAnsi="Arial" w:eastAsia="Arial" w:cs="Arial"/>
+          <w:i/>
+          <w:snapToGrid w:val="0"/>
+          <w:color w:val="000000"/>
+          <w:sz w:val="20"/>
+          <w:szCs w:val="21"/>
+          <w:lang w:val="en-US" w:eastAsia="en-US" w:bidi="ar-SA"/>
+        </w:rPr>
+        <w:t xml:space="preserve">Energies, </w:t>
+      </w:r>
+      <w:r>
+        <w:rPr>
+          <w:rFonts w:ascii="Arial" w:hAnsi="Arial" w:eastAsia="Arial" w:cs="Arial"/>
+          <w:snapToGrid w:val="0"/>
+          <w:color w:val="000000"/>
+          <w:sz w:val="20"/>
+          <w:szCs w:val="21"/>
+          <w:lang w:val="en-US" w:eastAsia="en-US" w:bidi="ar-SA"/>
+        </w:rPr>
+        <w:t>vol. 16, no. 4, 2023, doi: 10.3390/en16041609.</w:t>
+      </w:r>
+    </w:p>
+    <w:p>
+      <w:pPr>
+        <w:jc w:val="both"/>
+        <w:rPr>
+          <w:rFonts w:hint="eastAsia" w:eastAsia="宋体"/>
+          <w:sz w:val="24"/>
+          <w:szCs w:val="24"/>
+          <w:lang w:val="en-US" w:eastAsia="zh-CN"/>
+        </w:rPr>
+      </w:pPr>
+      <w:r>
+        <w:rPr>
+          <w:rFonts w:hint="eastAsia" w:eastAsia="宋体"/>
+          <w:sz w:val="24"/>
+          <w:szCs w:val="24"/>
+          <w:lang w:val="en-US" w:eastAsia="zh-CN"/>
+        </w:rPr>
+        <w:fldChar w:fldCharType="end"/>
       </w:r>
     </w:p>
     <w:sectPr>
@@ -6971,6 +7171,50 @@
       <w:contextualSpacing/>
     </w:pPr>
   </w:style>
+  <w:style w:type="paragraph" w:customStyle="1" w:styleId="12">
+    <w:name w:val="EndNote Bibliography Title"/>
+    <w:uiPriority w:val="0"/>
+    <w:pPr>
+      <w:pBdr>
+        <w:top w:val="none" w:color="auto" w:sz="8" w:space="0"/>
+        <w:left w:val="none" w:color="auto" w:sz="8" w:space="0"/>
+        <w:bottom w:val="none" w:color="auto" w:sz="8" w:space="0"/>
+        <w:right w:val="none" w:color="auto" w:sz="8" w:space="0"/>
+        <w:between w:val="none" w:color="auto" w:sz="8" w:space="0"/>
+      </w:pBdr>
+      <w:jc w:val="center"/>
+    </w:pPr>
+    <w:rPr>
+      <w:rFonts w:ascii="Arial" w:hAnsi="Arial" w:eastAsia="Arial" w:cs="Arial"/>
+      <w:snapToGrid w:val="0"/>
+      <w:color w:val="000000"/>
+      <w:sz w:val="20"/>
+      <w:szCs w:val="21"/>
+      <w:lang w:val="en-US" w:eastAsia="en-US" w:bidi="ar-SA"/>
+    </w:rPr>
+  </w:style>
+  <w:style w:type="paragraph" w:customStyle="1" w:styleId="13">
+    <w:name w:val="EndNote Bibliography"/>
+    <w:uiPriority w:val="0"/>
+    <w:pPr>
+      <w:pBdr>
+        <w:top w:val="none" w:color="auto" w:sz="8" w:space="0"/>
+        <w:left w:val="none" w:color="auto" w:sz="8" w:space="0"/>
+        <w:bottom w:val="none" w:color="auto" w:sz="8" w:space="0"/>
+        <w:right w:val="none" w:color="auto" w:sz="8" w:space="0"/>
+        <w:between w:val="none" w:color="auto" w:sz="8" w:space="0"/>
+      </w:pBdr>
+      <w:jc w:val="both"/>
+    </w:pPr>
+    <w:rPr>
+      <w:rFonts w:ascii="Arial" w:hAnsi="Arial" w:eastAsia="Arial" w:cs="Arial"/>
+      <w:snapToGrid w:val="0"/>
+      <w:color w:val="000000"/>
+      <w:sz w:val="20"/>
+      <w:szCs w:val="21"/>
+      <w:lang w:val="en-US" w:eastAsia="en-US" w:bidi="ar-SA"/>
+    </w:rPr>
+  </w:style>
 </w:styles>
 </file>
 

</xml_diff>